<commit_message>
84 de 284 completados
</commit_message>
<xml_diff>
--- a/05.24. Botón para mostrar u ocultar formulario.docx
+++ b/05.24. Botón para mostrar u ocultar formulario.docx
@@ -3045,7 +3045,29 @@
         <w:rPr>
           <w:lang w:val="es-PE"/>
         </w:rPr>
-        <w:t xml:space="preserve"> o (</w:t>
+        <w:t xml:space="preserve"> </w:t>
+      </w:r>
+      <w:r>
+        <w:rPr>
+          <w:b/>
+          <w:bCs/>
+          <w:lang w:val="es-PE"/>
+        </w:rPr>
+        <w:t>o</w:t>
+      </w:r>
+      <w:r>
+        <w:rPr>
+          <w:b/>
+          <w:bCs/>
+          <w:lang w:val="es-PE"/>
+        </w:rPr>
+        <w:t>r</w:t>
+      </w:r>
+      <w:r>
+        <w:rPr>
+          <w:lang w:val="es-PE"/>
+        </w:rPr>
+        <w:t xml:space="preserve"> (</w:t>
       </w:r>
       <w:r>
         <w:rPr>

</xml_diff>